<commit_message>
Added times to tasks to do
</commit_message>
<xml_diff>
--- a/G8_GoNautre/Ass1/G8_ScrumManagement.docx
+++ b/G8_GoNautre/Ass1/G8_ScrumManagement.docx
@@ -216,16 +216,7 @@
           <w:sz w:val="24"/>
           <w:szCs w:val="24"/>
         </w:rPr>
-        <w:t>tuphr2234@gma</w:t>
-      </w:r>
-      <w:bookmarkStart w:id="0" w:name="_GoBack"/>
-      <w:bookmarkEnd w:id="0"/>
-      <w:r>
-        <w:rPr>
-          <w:sz w:val="24"/>
-          <w:szCs w:val="24"/>
-        </w:rPr>
-        <w:t>il.com</w:t>
+        <w:t>tuphr2234@gmail.com</w:t>
       </w:r>
     </w:p>
     <w:p>
@@ -364,6 +355,132 @@
       </w:pPr>
       <w:r>
         <w:rPr>
+          <w:rFonts w:cs="Arial"/>
+          <w:sz w:val="24"/>
+          <w:szCs w:val="24"/>
+          <w:rtl/>
+        </w:rPr>
+        <w:t>ליאור קרן</w:t>
+      </w:r>
+      <w:r>
+        <w:rPr>
+          <w:rFonts w:cs="Arial"/>
+          <w:sz w:val="24"/>
+          <w:szCs w:val="24"/>
+          <w:rtl/>
+        </w:rPr>
+        <w:tab/>
+      </w:r>
+      <w:r>
+        <w:rPr>
+          <w:rFonts w:cs="Arial"/>
+          <w:sz w:val="24"/>
+          <w:szCs w:val="24"/>
+          <w:rtl/>
+        </w:rPr>
+        <w:tab/>
+        <w:t>318</w:t>
+      </w:r>
+      <w:bookmarkStart w:id="0" w:name="_GoBack"/>
+      <w:bookmarkEnd w:id="0"/>
+      <w:r>
+        <w:rPr>
+          <w:rFonts w:cs="Arial"/>
+          <w:sz w:val="24"/>
+          <w:szCs w:val="24"/>
+          <w:rtl/>
+        </w:rPr>
+        <w:t xml:space="preserve">549185 </w:t>
+      </w:r>
+      <w:r>
+        <w:rPr>
+          <w:rFonts w:cs="Arial"/>
+          <w:sz w:val="24"/>
+          <w:szCs w:val="24"/>
+          <w:rtl/>
+        </w:rPr>
+        <w:tab/>
+      </w:r>
+      <w:hyperlink r:id="rId4" w:history="1">
+        <w:r>
+          <w:rPr>
+            <w:rStyle w:val="Hyperlink"/>
+            <w:sz w:val="24"/>
+            <w:szCs w:val="24"/>
+          </w:rPr>
+          <w:t>liorkeren15@gmail.com</w:t>
+        </w:r>
+      </w:hyperlink>
+    </w:p>
+    <w:p>
+      <w:pPr>
+        <w:bidi/>
+        <w:rPr>
+          <w:sz w:val="24"/>
+          <w:szCs w:val="24"/>
+        </w:rPr>
+      </w:pPr>
+    </w:p>
+    <w:p>
+      <w:pPr>
+        <w:bidi/>
+        <w:rPr>
+          <w:b/>
+          <w:bCs/>
+          <w:sz w:val="24"/>
+          <w:szCs w:val="24"/>
+          <w:u w:val="single"/>
+          <w:rtl/>
+        </w:rPr>
+      </w:pPr>
+      <w:r>
+        <w:rPr>
+          <w:rFonts w:hint="cs"/>
+          <w:b/>
+          <w:bCs/>
+          <w:sz w:val="24"/>
+          <w:szCs w:val="24"/>
+          <w:u w:val="single"/>
+          <w:rtl/>
+        </w:rPr>
+        <w:t xml:space="preserve">קישור משותף </w:t>
+      </w:r>
+      <w:r>
+        <w:rPr>
+          <w:rFonts w:hint="cs"/>
+          <w:b/>
+          <w:bCs/>
+          <w:sz w:val="24"/>
+          <w:szCs w:val="24"/>
+          <w:u w:val="single"/>
+          <w:rtl/>
+        </w:rPr>
+        <w:t>קבוצתי</w:t>
+      </w:r>
+      <w:r>
+        <w:rPr>
+          <w:rFonts w:hint="cs"/>
+          <w:b/>
+          <w:bCs/>
+          <w:sz w:val="24"/>
+          <w:szCs w:val="24"/>
+          <w:u w:val="single"/>
+          <w:rtl/>
+        </w:rPr>
+        <w:t xml:space="preserve"> לצורך עריכה:</w:t>
+      </w:r>
+    </w:p>
+    <w:p>
+      <w:pPr>
+        <w:bidi/>
+        <w:rPr>
+          <w:sz w:val="24"/>
+          <w:szCs w:val="24"/>
+          <w:rtl/>
+        </w:rPr>
+      </w:pPr>
+      <w:r>
+        <w:rPr>
           <w:b/>
           <w:bCs/>
           <w:noProof/>
@@ -372,18 +489,18 @@
           <w:u w:val="single"/>
         </w:rPr>
         <w:drawing>
-          <wp:anchor distT="0" distB="0" distL="114300" distR="114300" simplePos="0" relativeHeight="251658240" behindDoc="0" locked="0" layoutInCell="1" allowOverlap="1" wp14:anchorId="27892C61" wp14:editId="547843BA">
+          <wp:anchor distT="0" distB="0" distL="114300" distR="114300" simplePos="0" relativeHeight="251658240" behindDoc="0" locked="0" layoutInCell="1" allowOverlap="1" wp14:anchorId="6E33F3FB" wp14:editId="5A23E416">
             <wp:simplePos x="0" y="0"/>
             <wp:positionH relativeFrom="margin">
-              <wp:align>center</wp:align>
+              <wp:posOffset>-683895</wp:posOffset>
             </wp:positionH>
             <wp:positionV relativeFrom="paragraph">
-              <wp:posOffset>1285285</wp:posOffset>
+              <wp:posOffset>535940</wp:posOffset>
             </wp:positionV>
-            <wp:extent cx="7325360" cy="4704080"/>
-            <wp:effectExtent l="0" t="0" r="8890" b="1270"/>
+            <wp:extent cx="7312025" cy="4563745"/>
+            <wp:effectExtent l="0" t="0" r="3175" b="8255"/>
             <wp:wrapTopAndBottom/>
-            <wp:docPr id="2" name="תמונה 2" descr="C:\Users\Shlomi\AppData\Local\Microsoft\Windows\INetCache\Content.Word\scrum sprint.jpg"/>
+            <wp:docPr id="1" name="תמונה 1" descr="C:\Users\Shlomi\AppData\Local\Microsoft\Windows\INetCache\Content.Word\BACKLOG Sprint.jpg"/>
             <wp:cNvGraphicFramePr>
               <a:graphicFrameLocks xmlns:a="http://schemas.openxmlformats.org/drawingml/2006/main" noChangeAspect="1"/>
             </wp:cNvGraphicFramePr>
@@ -391,13 +508,13 @@
               <a:graphicData uri="http://schemas.openxmlformats.org/drawingml/2006/picture">
                 <pic:pic xmlns:pic="http://schemas.openxmlformats.org/drawingml/2006/picture">
                   <pic:nvPicPr>
-                    <pic:cNvPr id="0" name="Picture 3" descr="C:\Users\Shlomi\AppData\Local\Microsoft\Windows\INetCache\Content.Word\scrum sprint.jpg"/>
+                    <pic:cNvPr id="0" name="Picture 3" descr="C:\Users\Shlomi\AppData\Local\Microsoft\Windows\INetCache\Content.Word\BACKLOG Sprint.jpg"/>
                     <pic:cNvPicPr>
                       <a:picLocks noChangeAspect="1" noChangeArrowheads="1"/>
                     </pic:cNvPicPr>
                   </pic:nvPicPr>
                   <pic:blipFill>
-                    <a:blip r:embed="rId4">
+                    <a:blip r:embed="rId5">
                       <a:extLst>
                         <a:ext uri="{28A0092B-C50C-407E-A947-70E740481C1C}">
                           <a14:useLocalDpi xmlns:a14="http://schemas.microsoft.com/office/drawing/2010/main" val="0"/>
@@ -412,7 +529,7 @@
                   <pic:spPr bwMode="auto">
                     <a:xfrm>
                       <a:off x="0" y="0"/>
-                      <a:ext cx="7325360" cy="4704080"/>
+                      <a:ext cx="7312025" cy="4563745"/>
                     </a:xfrm>
                     <a:prstGeom prst="rect">
                       <a:avLst/>
@@ -434,121 +551,6 @@
           </wp:anchor>
         </w:drawing>
       </w:r>
-      <w:r>
-        <w:rPr>
-          <w:rFonts w:cs="Arial"/>
-          <w:sz w:val="24"/>
-          <w:szCs w:val="24"/>
-          <w:rtl/>
-        </w:rPr>
-        <w:t>ליאור קרן</w:t>
-      </w:r>
-      <w:r>
-        <w:rPr>
-          <w:rFonts w:cs="Arial"/>
-          <w:sz w:val="24"/>
-          <w:szCs w:val="24"/>
-          <w:rtl/>
-        </w:rPr>
-        <w:tab/>
-      </w:r>
-      <w:r>
-        <w:rPr>
-          <w:rFonts w:cs="Arial"/>
-          <w:sz w:val="24"/>
-          <w:szCs w:val="24"/>
-          <w:rtl/>
-        </w:rPr>
-        <w:tab/>
-        <w:t xml:space="preserve">318549185 </w:t>
-      </w:r>
-      <w:r>
-        <w:rPr>
-          <w:rFonts w:cs="Arial"/>
-          <w:sz w:val="24"/>
-          <w:szCs w:val="24"/>
-          <w:rtl/>
-        </w:rPr>
-        <w:tab/>
-      </w:r>
-      <w:hyperlink r:id="rId5" w:history="1">
-        <w:r>
-          <w:rPr>
-            <w:rStyle w:val="Hyperlink"/>
-            <w:sz w:val="24"/>
-            <w:szCs w:val="24"/>
-          </w:rPr>
-          <w:t>liorkeren15@gmail.com</w:t>
-        </w:r>
-      </w:hyperlink>
-    </w:p>
-    <w:p>
-      <w:pPr>
-        <w:bidi/>
-        <w:rPr>
-          <w:sz w:val="24"/>
-          <w:szCs w:val="24"/>
-        </w:rPr>
-      </w:pPr>
-    </w:p>
-    <w:p>
-      <w:pPr>
-        <w:bidi/>
-        <w:rPr>
-          <w:b/>
-          <w:bCs/>
-          <w:sz w:val="24"/>
-          <w:szCs w:val="24"/>
-          <w:u w:val="single"/>
-          <w:rtl/>
-        </w:rPr>
-      </w:pPr>
-      <w:r>
-        <w:rPr>
-          <w:rFonts w:hint="cs"/>
-          <w:b/>
-          <w:bCs/>
-          <w:sz w:val="24"/>
-          <w:szCs w:val="24"/>
-          <w:u w:val="single"/>
-          <w:rtl/>
-        </w:rPr>
-        <w:t xml:space="preserve">קישור משותף </w:t>
-      </w:r>
-      <w:r>
-        <w:rPr>
-          <w:rFonts w:hint="cs"/>
-          <w:b/>
-          <w:bCs/>
-          <w:sz w:val="24"/>
-          <w:szCs w:val="24"/>
-          <w:u w:val="single"/>
-          <w:rtl/>
-        </w:rPr>
-        <w:t>קבוצתי</w:t>
-      </w:r>
-      <w:r>
-        <w:rPr>
-          <w:rFonts w:hint="cs"/>
-          <w:b/>
-          <w:bCs/>
-          <w:sz w:val="24"/>
-          <w:szCs w:val="24"/>
-          <w:u w:val="single"/>
-          <w:rtl/>
-        </w:rPr>
-        <w:t xml:space="preserve"> לצורך עריכה:</w:t>
-      </w:r>
-    </w:p>
-    <w:p>
-      <w:pPr>
-        <w:bidi/>
-        <w:rPr>
-          <w:sz w:val="24"/>
-          <w:szCs w:val="24"/>
-          <w:rtl/>
-        </w:rPr>
-      </w:pPr>
       <w:hyperlink r:id="rId6" w:history="1">
         <w:r>
           <w:rPr>
@@ -556,7 +558,23 @@
             <w:sz w:val="24"/>
             <w:szCs w:val="24"/>
           </w:rPr>
-          <w:t>Edit Backlog sprint</w:t>
+          <w:t xml:space="preserve">Edit </w:t>
+        </w:r>
+        <w:r>
+          <w:rPr>
+            <w:rStyle w:val="Hyperlink"/>
+            <w:sz w:val="24"/>
+            <w:szCs w:val="24"/>
+          </w:rPr>
+          <w:t>B</w:t>
+        </w:r>
+        <w:r>
+          <w:rPr>
+            <w:rStyle w:val="Hyperlink"/>
+            <w:sz w:val="24"/>
+            <w:szCs w:val="24"/>
+          </w:rPr>
+          <w:t>acklog sprint</w:t>
         </w:r>
       </w:hyperlink>
     </w:p>

</xml_diff>